<commit_message>
Even More Memory Stuff
</commit_message>
<xml_diff>
--- a/techsupportmanual.docx
+++ b/techsupportmanual.docx
@@ -95,8 +95,13 @@
       </w:r>
       <w:proofErr w:type="spellEnd"/>
       <w:r>
-        <w:t xml:space="preserve"> is an operating system simulator created for Professor Bowe’s operating systems class.  It uses object-oriented programming and is easy to understand because of this.  </w:t>
-      </w:r>
+        <w:t xml:space="preserve"> is an operating system simulator created for Professor Bowe’s operating systems class.</w:t>
+      </w:r>
+      <w:r>
+        <w:t xml:space="preserve">  It uses object-oriented programming.</w:t>
+      </w:r>
+      <w:bookmarkStart w:id="0" w:name="_GoBack"/>
+      <w:bookmarkEnd w:id="0"/>
     </w:p>
     <w:p>
       <w:r>
@@ -337,10 +342,7 @@
       </w:r>
       <w:r>
         <w:br/>
-        <w:t xml:space="preserve">            FPPS - </w:t>
-      </w:r>
-      <w:r>
-        <w:t xml:space="preserve">runs </w:t>
+        <w:t xml:space="preserve">            FPPS - runs </w:t>
       </w:r>
       <w:r>
         <w:t>Fixed Priority Pre-Emptive Scheduling</w:t>
@@ -356,6 +358,30 @@
       <w:r>
         <w:br/>
         <w:t xml:space="preserve">            LS – runs job scheduling using a lottery scheduler</w:t>
+      </w:r>
+      <w:r>
+        <w:br/>
+        <w:t xml:space="preserve">            </w:t>
+      </w:r>
+      <w:proofErr w:type="spellStart"/>
+      <w:r>
+        <w:t>setRunning</w:t>
+      </w:r>
+      <w:proofErr w:type="spellEnd"/>
+      <w:r>
+        <w:t xml:space="preserve"> – resets running queue to only have one empty PCB</w:t>
+      </w:r>
+      <w:r>
+        <w:br/>
+        <w:t xml:space="preserve">            </w:t>
+      </w:r>
+      <w:proofErr w:type="spellStart"/>
+      <w:r>
+        <w:t>chooseFit</w:t>
+      </w:r>
+      <w:proofErr w:type="spellEnd"/>
+      <w:r>
+        <w:t xml:space="preserve"> – user chooses which memory management algorithm to use</w:t>
       </w:r>
       <w:r>
         <w:br/>
@@ -544,18 +570,6 @@
       </w:r>
       <w:r>
         <w:br/>
-        <w:t xml:space="preserve">           </w:t>
-      </w:r>
-      <w:proofErr w:type="spellStart"/>
-      <w:r>
-        <w:t>pcbQueue</w:t>
-      </w:r>
-      <w:proofErr w:type="spellEnd"/>
-      <w:r>
-        <w:t xml:space="preserve"> class – holds PCBs using vectors</w:t>
-      </w:r>
-      <w:r>
-        <w:br/>
       </w:r>
       <w:r>
         <w:lastRenderedPageBreak/>
@@ -563,6 +577,18 @@
       </w:r>
       <w:proofErr w:type="spellStart"/>
       <w:r>
+        <w:t>pcbQueue</w:t>
+      </w:r>
+      <w:proofErr w:type="spellEnd"/>
+      <w:r>
+        <w:t xml:space="preserve"> class – holds PCBs using vectors</w:t>
+      </w:r>
+      <w:r>
+        <w:br/>
+        <w:t xml:space="preserve">           </w:t>
+      </w:r>
+      <w:proofErr w:type="spellStart"/>
+      <w:r>
         <w:t>addPCB</w:t>
       </w:r>
       <w:proofErr w:type="spellEnd"/>
@@ -575,11 +601,163 @@
       </w:r>
       <w:proofErr w:type="spellStart"/>
       <w:r>
+        <w:t>delete</w:t>
+      </w:r>
+      <w:r>
+        <w:t>PCB</w:t>
+      </w:r>
+      <w:proofErr w:type="spellEnd"/>
+      <w:r>
+        <w:t xml:space="preserve"> – removes PCB from vector</w:t>
+      </w:r>
+      <w:r>
+        <w:br/>
+        <w:t xml:space="preserve">           coalesce – performs coalescing on the queue</w:t>
+      </w:r>
+      <w:r>
+        <w:br/>
+        <w:t xml:space="preserve">           compact – performs compaction on the queue</w:t>
+      </w:r>
+      <w:r>
+        <w:br/>
+        <w:t xml:space="preserve">           </w:t>
+      </w:r>
+      <w:proofErr w:type="spellStart"/>
+      <w:r>
+        <w:t>firstFit</w:t>
+      </w:r>
+      <w:proofErr w:type="spellEnd"/>
+      <w:r>
+        <w:t xml:space="preserve"> – uses First Fit management to add new PCB to queue</w:t>
+      </w:r>
+      <w:r>
+        <w:br/>
+      </w:r>
+      <w:r>
+        <w:t xml:space="preserve">           </w:t>
+      </w:r>
+      <w:proofErr w:type="spellStart"/>
+      <w:r>
+        <w:t>next</w:t>
+      </w:r>
+      <w:r>
+        <w:t>Fit</w:t>
+      </w:r>
+      <w:proofErr w:type="spellEnd"/>
+      <w:r>
+        <w:t xml:space="preserve"> – uses </w:t>
+      </w:r>
+      <w:r>
+        <w:t>Next</w:t>
+      </w:r>
+      <w:r>
+        <w:t xml:space="preserve"> Fit management to add new PCB to queue</w:t>
+      </w:r>
+      <w:r>
+        <w:br/>
+      </w:r>
+      <w:r>
+        <w:t xml:space="preserve">           </w:t>
+      </w:r>
+      <w:proofErr w:type="spellStart"/>
+      <w:r>
+        <w:t>bes</w:t>
+      </w:r>
+      <w:r>
+        <w:t>tFit</w:t>
+      </w:r>
+      <w:proofErr w:type="spellEnd"/>
+      <w:r>
+        <w:t xml:space="preserve"> – uses </w:t>
+      </w:r>
+      <w:r>
+        <w:t>Be</w:t>
+      </w:r>
+      <w:r>
+        <w:t>st Fit management to add new PCB to queue</w:t>
+      </w:r>
+      <w:r>
+        <w:br/>
+      </w:r>
+      <w:r>
+        <w:t xml:space="preserve">           </w:t>
+      </w:r>
+      <w:proofErr w:type="spellStart"/>
+      <w:r>
+        <w:t>worst</w:t>
+      </w:r>
+      <w:r>
+        <w:t>Fit</w:t>
+      </w:r>
+      <w:proofErr w:type="spellEnd"/>
+      <w:r>
+        <w:t xml:space="preserve"> – uses </w:t>
+      </w:r>
+      <w:r>
+        <w:t>Wo</w:t>
+      </w:r>
+      <w:r>
+        <w:t>rst Fit management to add new PCB to queue</w:t>
+      </w:r>
+      <w:r>
+        <w:br/>
+        <w:t xml:space="preserve">           </w:t>
+      </w:r>
+      <w:proofErr w:type="spellStart"/>
+      <w:r>
         <w:t>removePCB</w:t>
       </w:r>
       <w:proofErr w:type="spellEnd"/>
       <w:r>
-        <w:t xml:space="preserve"> – removes PCB from vector</w:t>
+        <w:t xml:space="preserve"> – sets all PCBs in queue to empty</w:t>
+      </w:r>
+      <w:r>
+        <w:br/>
+        <w:t xml:space="preserve">           </w:t>
+      </w:r>
+      <w:proofErr w:type="spellStart"/>
+      <w:r>
+        <w:t>swapPCB</w:t>
+      </w:r>
+      <w:proofErr w:type="spellEnd"/>
+      <w:r>
+        <w:t xml:space="preserve"> – moves a PCB to another queue and sets it to empty in the source queue</w:t>
+      </w:r>
+      <w:r>
+        <w:br/>
+        <w:t xml:space="preserve">           </w:t>
+      </w:r>
+      <w:proofErr w:type="spellStart"/>
+      <w:r>
+        <w:t>findRunning</w:t>
+      </w:r>
+      <w:proofErr w:type="spellEnd"/>
+      <w:r>
+        <w:t xml:space="preserve"> – looks for a non-empty PCB and returns its position</w:t>
+      </w:r>
+      <w:r>
+        <w:br/>
+        <w:t xml:space="preserve">           </w:t>
+      </w:r>
+      <w:proofErr w:type="spellStart"/>
+      <w:r>
+        <w:t>printQueue</w:t>
+      </w:r>
+      <w:proofErr w:type="spellEnd"/>
+      <w:r>
+        <w:t xml:space="preserve"> – prints the names and memory of all PCBs in queue</w:t>
+      </w:r>
+      <w:r>
+        <w:br/>
+        <w:t xml:space="preserve">           </w:t>
+      </w:r>
+      <w:proofErr w:type="spellStart"/>
+      <w:r>
+        <w:t>addPCBFit</w:t>
+      </w:r>
+      <w:proofErr w:type="spellEnd"/>
+      <w:r>
+        <w:t xml:space="preserve"> – adds PCB to queue using specified fit algorithm</w:t>
       </w:r>
     </w:p>
     <w:p>
@@ -875,115 +1053,336 @@
       <w:r>
         <w:t>() – reads file to create PCBs based on its contents</w:t>
       </w:r>
-      <w:bookmarkStart w:id="0" w:name="_GoBack"/>
-      <w:bookmarkEnd w:id="0"/>
-      <w:r>
-        <w:br/>
+      <w:r>
+        <w:br/>
+        <w:t>-void SJF() – runs a shortest job first scheduler</w:t>
+      </w:r>
+      <w:r>
+        <w:br/>
+        <w:t>-void FIFO() – runs a first in first out job scheduler</w:t>
+      </w:r>
+      <w:r>
+        <w:br/>
+        <w:t>-void STCF() – runs a shortest time to completion first job scheduler</w:t>
+      </w:r>
+      <w:r>
+        <w:br/>
+        <w:t xml:space="preserve">-void FPPS() - runs </w:t>
+      </w:r>
+      <w:r>
+        <w:t>Fixed Priority Pre-Emptive Scheduling</w:t>
+      </w:r>
+      <w:r>
+        <w:br/>
+        <w:t>-void RR() – runs a round robin job scheduler</w:t>
+      </w:r>
+      <w:r>
+        <w:br/>
+        <w:t>-void MLFQ() – runs job scheduling using a multi-leveled feedback queue</w:t>
+      </w:r>
+      <w:r>
+        <w:br/>
+        <w:t>-void LS() – runs job scheduling using a lottery scheduler</w:t>
+      </w:r>
+      <w:r>
+        <w:br/>
+      </w:r>
+      <w:r>
+        <w:lastRenderedPageBreak/>
         <w:t xml:space="preserve">-void </w:t>
       </w:r>
-      <w:r>
-        <w:t>SJF</w:t>
+      <w:proofErr w:type="spellStart"/>
+      <w:r>
+        <w:t>addPCB</w:t>
+      </w:r>
+      <w:proofErr w:type="spellEnd"/>
+      <w:r>
+        <w:t>(</w:t>
+      </w:r>
+      <w:proofErr w:type="spellStart"/>
+      <w:r>
+        <w:t>pcb</w:t>
+      </w:r>
+      <w:proofErr w:type="spellEnd"/>
+      <w:r>
+        <w:t>*) – adds PCB to vector</w:t>
+      </w:r>
+      <w:r>
+        <w:br/>
+        <w:t xml:space="preserve">-void </w:t>
+      </w:r>
+      <w:proofErr w:type="spellStart"/>
+      <w:r>
+        <w:t>deletePCB</w:t>
+      </w:r>
+      <w:proofErr w:type="spellEnd"/>
+      <w:r>
+        <w:t>(</w:t>
+      </w:r>
+      <w:proofErr w:type="spellStart"/>
+      <w:r>
+        <w:t>pcb</w:t>
+      </w:r>
+      <w:proofErr w:type="spellEnd"/>
+      <w:r>
+        <w:t>*)</w:t>
+      </w:r>
+      <w:r>
+        <w:t xml:space="preserve"> – removes PCB from vector</w:t>
+      </w:r>
+      <w:r>
+        <w:br/>
+        <w:t xml:space="preserve">-void </w:t>
+      </w:r>
+      <w:r>
+        <w:t>coalesce</w:t>
       </w:r>
       <w:r>
         <w:t>()</w:t>
       </w:r>
       <w:r>
-        <w:t xml:space="preserve"> – runs a shortest </w:t>
-      </w:r>
-      <w:r>
-        <w:t>job first scheduler</w:t>
+        <w:t xml:space="preserve"> – performs </w:t>
+      </w:r>
+      <w:r>
+        <w:t>coalescing on the queue</w:t>
       </w:r>
       <w:r>
         <w:br/>
         <w:t xml:space="preserve">-void </w:t>
       </w:r>
       <w:r>
-        <w:t>FIFO</w:t>
+        <w:t>compact</w:t>
       </w:r>
       <w:r>
         <w:t>()</w:t>
       </w:r>
       <w:r>
-        <w:t xml:space="preserve"> – runs a first in firs</w:t>
-      </w:r>
-      <w:r>
-        <w:t>t out job scheduler</w:t>
+        <w:t xml:space="preserve"> – performs compaction on the queue</w:t>
+      </w:r>
+      <w:r>
+        <w:br/>
+        <w:t>-</w:t>
+      </w:r>
+      <w:proofErr w:type="spellStart"/>
+      <w:r>
+        <w:t>bool</w:t>
+      </w:r>
+      <w:proofErr w:type="spellEnd"/>
+      <w:r>
+        <w:t xml:space="preserve"> </w:t>
+      </w:r>
+      <w:proofErr w:type="spellStart"/>
+      <w:r>
+        <w:t>firstFit</w:t>
+      </w:r>
+      <w:proofErr w:type="spellEnd"/>
+      <w:r>
+        <w:t>(</w:t>
+      </w:r>
+      <w:proofErr w:type="spellStart"/>
+      <w:r>
+        <w:t>pcb</w:t>
+      </w:r>
+      <w:proofErr w:type="spellEnd"/>
+      <w:r>
+        <w:t>*)</w:t>
+      </w:r>
+      <w:r>
+        <w:t xml:space="preserve"> – uses First Fit management to add new PCB to queue</w:t>
+      </w:r>
+      <w:r>
+        <w:br/>
+      </w:r>
+      <w:r>
+        <w:t>-</w:t>
+      </w:r>
+      <w:proofErr w:type="spellStart"/>
+      <w:r>
+        <w:t>bool</w:t>
+      </w:r>
+      <w:proofErr w:type="spellEnd"/>
+      <w:r>
+        <w:t xml:space="preserve"> </w:t>
+      </w:r>
+      <w:proofErr w:type="spellStart"/>
+      <w:r>
+        <w:t>nextFit</w:t>
+      </w:r>
+      <w:proofErr w:type="spellEnd"/>
+      <w:r>
+        <w:t>(</w:t>
+      </w:r>
+      <w:proofErr w:type="spellStart"/>
+      <w:r>
+        <w:t>pcb</w:t>
+      </w:r>
+      <w:proofErr w:type="spellEnd"/>
+      <w:r>
+        <w:t>*)  – uses Next Fit management to add new PCB to queue</w:t>
+      </w:r>
+      <w:r>
+        <w:br/>
+      </w:r>
+      <w:r>
+        <w:t>-</w:t>
+      </w:r>
+      <w:proofErr w:type="spellStart"/>
+      <w:r>
+        <w:t>bool</w:t>
+      </w:r>
+      <w:proofErr w:type="spellEnd"/>
+      <w:r>
+        <w:t xml:space="preserve"> </w:t>
+      </w:r>
+      <w:proofErr w:type="spellStart"/>
+      <w:r>
+        <w:t>bestFit</w:t>
+      </w:r>
+      <w:proofErr w:type="spellEnd"/>
+      <w:r>
+        <w:t>(</w:t>
+      </w:r>
+      <w:proofErr w:type="spellStart"/>
+      <w:r>
+        <w:t>pcb</w:t>
+      </w:r>
+      <w:proofErr w:type="spellEnd"/>
+      <w:r>
+        <w:t>*)  – uses Best Fit management to add new PCB to queue</w:t>
+      </w:r>
+      <w:r>
+        <w:br/>
+      </w:r>
+      <w:r>
+        <w:t>-</w:t>
+      </w:r>
+      <w:proofErr w:type="spellStart"/>
+      <w:r>
+        <w:t>bool</w:t>
+      </w:r>
+      <w:proofErr w:type="spellEnd"/>
+      <w:r>
+        <w:t xml:space="preserve"> </w:t>
+      </w:r>
+      <w:proofErr w:type="spellStart"/>
+      <w:r>
+        <w:t>worstFit</w:t>
+      </w:r>
+      <w:proofErr w:type="spellEnd"/>
+      <w:r>
+        <w:t>(</w:t>
+      </w:r>
+      <w:proofErr w:type="spellStart"/>
+      <w:r>
+        <w:t>pcb</w:t>
+      </w:r>
+      <w:proofErr w:type="spellEnd"/>
+      <w:r>
+        <w:t>*)  – uses Worst Fit management to add new PCB to queue</w:t>
       </w:r>
       <w:r>
         <w:br/>
         <w:t xml:space="preserve">-void </w:t>
       </w:r>
-      <w:r>
-        <w:t>STCF</w:t>
-      </w:r>
+      <w:proofErr w:type="spellStart"/>
+      <w:r>
+        <w:t>removePCB</w:t>
+      </w:r>
+      <w:proofErr w:type="spellEnd"/>
+      <w:r>
+        <w:t>(</w:t>
+      </w:r>
+      <w:proofErr w:type="spellStart"/>
+      <w:r>
+        <w:t>pcb</w:t>
+      </w:r>
+      <w:proofErr w:type="spellEnd"/>
+      <w:r>
+        <w:t>*)  – sets all PCBs in queue to empty</w:t>
+      </w:r>
+      <w:r>
+        <w:br/>
+        <w:t xml:space="preserve">-void </w:t>
+      </w:r>
+      <w:proofErr w:type="spellStart"/>
+      <w:r>
+        <w:t>swapPCB</w:t>
+      </w:r>
+      <w:proofErr w:type="spellEnd"/>
+      <w:r>
+        <w:t>(</w:t>
+      </w:r>
+      <w:proofErr w:type="spellStart"/>
+      <w:r>
+        <w:t>pcbQueue</w:t>
+      </w:r>
+      <w:proofErr w:type="spellEnd"/>
+      <w:r>
+        <w:t>)</w:t>
+      </w:r>
+      <w:r>
+        <w:t xml:space="preserve"> – moves a PCB to another queue and sets it to empty in the source queue</w:t>
+      </w:r>
+      <w:r>
+        <w:br/>
+        <w:t>-</w:t>
+      </w:r>
+      <w:proofErr w:type="spellStart"/>
+      <w:r>
+        <w:t>int</w:t>
+      </w:r>
+      <w:proofErr w:type="spellEnd"/>
+      <w:r>
+        <w:t xml:space="preserve"> </w:t>
+      </w:r>
+      <w:proofErr w:type="spellStart"/>
+      <w:r>
+        <w:t>findRunning</w:t>
+      </w:r>
+      <w:proofErr w:type="spellEnd"/>
       <w:r>
         <w:t>()</w:t>
       </w:r>
       <w:r>
-        <w:t xml:space="preserve"> – runs a shortest time to completion first job scheduler</w:t>
-      </w:r>
-      <w:r>
-        <w:br/>
-      </w:r>
-      <w:r>
+        <w:t xml:space="preserve"> – looks for a non-empty PCB and returns its position</w:t>
+      </w:r>
+      <w:r>
+        <w:br/>
         <w:t xml:space="preserve">-void </w:t>
       </w:r>
-      <w:r>
-        <w:t>FPPS</w:t>
-      </w:r>
+      <w:proofErr w:type="spellStart"/>
+      <w:r>
+        <w:t>printQueue</w:t>
+      </w:r>
+      <w:proofErr w:type="spellEnd"/>
       <w:r>
         <w:t>()</w:t>
       </w:r>
       <w:r>
-        <w:t xml:space="preserve"> - runs </w:t>
-      </w:r>
-      <w:r>
-        <w:t>Fixed Priority Pre-Emptive Scheduling</w:t>
-      </w:r>
-      <w:r>
-        <w:br/>
-      </w:r>
-      <w:r>
+        <w:t xml:space="preserve"> – prints the names and memory of all PCBs in queue</w:t>
+      </w:r>
+      <w:r>
+        <w:br/>
         <w:t xml:space="preserve">-void </w:t>
       </w:r>
-      <w:r>
-        <w:t>RR</w:t>
-      </w:r>
-      <w:r>
-        <w:t>()</w:t>
-      </w:r>
-      <w:r>
-        <w:t xml:space="preserve"> – runs a round robin job scheduler</w:t>
-      </w:r>
-      <w:r>
-        <w:br/>
-      </w:r>
-      <w:r>
-        <w:t xml:space="preserve">-void </w:t>
-      </w:r>
-      <w:r>
-        <w:t>MLFQ</w:t>
-      </w:r>
-      <w:r>
-        <w:t>()</w:t>
-      </w:r>
-      <w:r>
-        <w:t xml:space="preserve"> – runs job scheduling using a multi-leveled feedback queue</w:t>
-      </w:r>
-      <w:r>
-        <w:br/>
-      </w:r>
-      <w:r>
-        <w:t xml:space="preserve">-void </w:t>
-      </w:r>
-      <w:r>
-        <w:t>LS</w:t>
-      </w:r>
-      <w:r>
-        <w:t>()</w:t>
-      </w:r>
-      <w:r>
-        <w:t xml:space="preserve"> – runs job scheduling using a lottery scheduler</w:t>
+      <w:proofErr w:type="spellStart"/>
+      <w:r>
+        <w:t>addPCBFit</w:t>
+      </w:r>
+      <w:proofErr w:type="spellEnd"/>
+      <w:r>
+        <w:t>(</w:t>
+      </w:r>
+      <w:proofErr w:type="spellStart"/>
+      <w:r>
+        <w:t>pcb</w:t>
+      </w:r>
+      <w:proofErr w:type="spellEnd"/>
+      <w:r>
+        <w:t>*)</w:t>
+      </w:r>
+      <w:r>
+        <w:t xml:space="preserve"> – adds PCB to queue using specified fit algorithm</w:t>
       </w:r>
     </w:p>
     <w:p>
@@ -995,54 +1394,54 @@
       <w:r>
         <w:t>-</w:t>
       </w:r>
+      <w:r>
+        <w:t xml:space="preserve">controller class - controls all functions of the operating system simulator.  </w:t>
+      </w:r>
+      <w:r>
+        <w:t>It includes</w:t>
+      </w:r>
+      <w:r>
+        <w:t xml:space="preserve"> variables </w:t>
+      </w:r>
+      <w:r>
+        <w:t>that are used to indicate what actions the user wants to perform from va</w:t>
+      </w:r>
+      <w:r>
+        <w:t>r</w:t>
+      </w:r>
+      <w:r>
+        <w:t>ious different menus.</w:t>
+      </w:r>
+      <w:r>
+        <w:t xml:space="preserve">  It also holds all of the queues that are used for scheduling purposes.</w:t>
+      </w:r>
+      <w:r>
+        <w:t xml:space="preserve"> </w:t>
+      </w:r>
+      <w:r>
+        <w:br/>
+      </w:r>
+      <w:r>
+        <w:t>-</w:t>
+      </w:r>
       <w:proofErr w:type="gramStart"/>
       <w:r>
-        <w:t>controller</w:t>
+        <w:t>version</w:t>
       </w:r>
       <w:proofErr w:type="gramEnd"/>
       <w:r>
-        <w:t xml:space="preserve"> class - controls all functions of the operating system simulator.  </w:t>
-      </w:r>
-      <w:r>
-        <w:t xml:space="preserve">It includes the variables </w:t>
-      </w:r>
-      <w:proofErr w:type="spellStart"/>
-      <w:r>
-        <w:t>userChoice</w:t>
-      </w:r>
-      <w:proofErr w:type="spellEnd"/>
-      <w:r>
-        <w:t xml:space="preserve">, </w:t>
-      </w:r>
-      <w:proofErr w:type="spellStart"/>
-      <w:r>
-        <w:t>userPCBChoice</w:t>
-      </w:r>
-      <w:proofErr w:type="spellEnd"/>
-      <w:r>
-        <w:t xml:space="preserve">, and </w:t>
-      </w:r>
-      <w:proofErr w:type="spellStart"/>
-      <w:r>
-        <w:t>userScheduleC</w:t>
-      </w:r>
-      <w:r>
-        <w:t>h</w:t>
-      </w:r>
-      <w:r>
-        <w:t>oice</w:t>
-      </w:r>
-      <w:proofErr w:type="spellEnd"/>
-      <w:r>
-        <w:t xml:space="preserve"> that are used to indicate what actions the user wants to perform from </w:t>
-      </w:r>
-      <w:proofErr w:type="spellStart"/>
-      <w:r>
-        <w:t>vaious</w:t>
-      </w:r>
-      <w:proofErr w:type="spellEnd"/>
-      <w:r>
-        <w:t xml:space="preserve"> different menus. </w:t>
+        <w:t xml:space="preserve"> class – used to display current version of OS.  The string </w:t>
+      </w:r>
+      <w:proofErr w:type="spellStart"/>
+      <w:r>
+        <w:t>versionNum</w:t>
+      </w:r>
+      <w:proofErr w:type="spellEnd"/>
+      <w:r>
+        <w:t xml:space="preserve"> holds the version number</w:t>
+      </w:r>
+      <w:r>
+        <w:t>.</w:t>
       </w:r>
       <w:r>
         <w:br/>
@@ -1050,24 +1449,11 @@
       <w:r>
         <w:t>-</w:t>
       </w:r>
-      <w:proofErr w:type="gramStart"/>
-      <w:r>
-        <w:t>version</w:t>
-      </w:r>
-      <w:proofErr w:type="gramEnd"/>
-      <w:r>
-        <w:t xml:space="preserve"> class – used to display current version of OS.  The string </w:t>
-      </w:r>
-      <w:proofErr w:type="spellStart"/>
-      <w:r>
-        <w:t>versionNum</w:t>
-      </w:r>
-      <w:proofErr w:type="spellEnd"/>
-      <w:r>
-        <w:t xml:space="preserve"> holds the version number</w:t>
-      </w:r>
-      <w:r>
-        <w:t>.</w:t>
+      <w:r>
+        <w:t>date class –</w:t>
+      </w:r>
+      <w:r>
+        <w:t xml:space="preserve"> used to display current date</w:t>
       </w:r>
       <w:r>
         <w:br/>
@@ -1075,13 +1461,11 @@
       <w:r>
         <w:t>-</w:t>
       </w:r>
-      <w:proofErr w:type="gramStart"/>
-      <w:r>
-        <w:t>date</w:t>
-      </w:r>
-      <w:proofErr w:type="gramEnd"/>
-      <w:r>
-        <w:t xml:space="preserve"> class – used to display current date.  </w:t>
+      <w:r>
+        <w:t>help</w:t>
+      </w:r>
+      <w:r>
+        <w:t xml:space="preserve"> class – used to give user help</w:t>
       </w:r>
       <w:r>
         <w:br/>
@@ -1089,13 +1473,11 @@
       <w:r>
         <w:t>-</w:t>
       </w:r>
-      <w:proofErr w:type="gramStart"/>
-      <w:r>
-        <w:t>help</w:t>
-      </w:r>
-      <w:proofErr w:type="gramEnd"/>
-      <w:r>
-        <w:t xml:space="preserve"> class – used to give user help</w:t>
+      <w:r>
+        <w:t>directory class – us</w:t>
+      </w:r>
+      <w:r>
+        <w:t>ed to find files in a directory</w:t>
       </w:r>
       <w:r>
         <w:br/>
@@ -1103,32 +1485,20 @@
       <w:r>
         <w:t>-</w:t>
       </w:r>
-      <w:r>
-        <w:t>directory class – us</w:t>
-      </w:r>
-      <w:r>
-        <w:t>ed to find files in a directory</w:t>
-      </w:r>
-      <w:r>
-        <w:br/>
-      </w:r>
-      <w:r>
+      <w:proofErr w:type="spellStart"/>
+      <w:r>
+        <w:t>exitSim</w:t>
+      </w:r>
+      <w:proofErr w:type="spellEnd"/>
+      <w:r>
+        <w:t xml:space="preserve"> class – used to exit the OS simulator</w:t>
+      </w:r>
+      <w:r>
+        <w:br/>
         <w:t>-</w:t>
       </w:r>
       <w:proofErr w:type="spellStart"/>
       <w:r>
-        <w:t>exitSim</w:t>
-      </w:r>
-      <w:proofErr w:type="spellEnd"/>
-      <w:r>
-        <w:t xml:space="preserve"> class – used to exit the OS simulator</w:t>
-      </w:r>
-      <w:r>
-        <w:br/>
-        <w:t>-</w:t>
-      </w:r>
-      <w:proofErr w:type="spellStart"/>
-      <w:r>
         <w:t>pcb</w:t>
       </w:r>
       <w:proofErr w:type="spellEnd"/>
@@ -1140,9 +1510,6 @@
       </w:r>
       <w:r>
         <w:br/>
-      </w:r>
-      <w:r>
-        <w:lastRenderedPageBreak/>
         <w:t>-</w:t>
       </w:r>
       <w:proofErr w:type="spellStart"/>
@@ -1344,6 +1711,9 @@
       <w:proofErr w:type="spellEnd"/>
       <w:r>
         <w:br/>
+      </w:r>
+      <w:r>
+        <w:lastRenderedPageBreak/>
         <w:t xml:space="preserve">void </w:t>
       </w:r>
       <w:proofErr w:type="spellStart"/>
@@ -1473,7 +1843,23 @@
       </w:r>
       <w:r>
         <w:br/>
-        <w:t xml:space="preserve">SJF - calls </w:t>
+      </w:r>
+      <w:proofErr w:type="gramStart"/>
+      <w:r>
+        <w:t>void</w:t>
+      </w:r>
+      <w:proofErr w:type="gramEnd"/>
+      <w:r>
+        <w:t xml:space="preserve"> </w:t>
+      </w:r>
+      <w:r>
+        <w:t>SJF</w:t>
+      </w:r>
+      <w:r>
+        <w:t>()</w:t>
+      </w:r>
+      <w:r>
+        <w:t xml:space="preserve"> - calls </w:t>
       </w:r>
       <w:proofErr w:type="spellStart"/>
       <w:r>
@@ -1487,6 +1873,9 @@
       <w:r>
         <w:t>addPCB</w:t>
       </w:r>
+      <w:r>
+        <w:t>Fit</w:t>
+      </w:r>
       <w:proofErr w:type="spellEnd"/>
       <w:r>
         <w:t xml:space="preserve">, </w:t>
@@ -1497,10 +1886,35 @@
       </w:r>
       <w:proofErr w:type="spellEnd"/>
       <w:r>
-        <w:br/>
-      </w:r>
-      <w:r>
-        <w:t xml:space="preserve">FIFO - calls </w:t>
+        <w:t xml:space="preserve">, </w:t>
+      </w:r>
+      <w:proofErr w:type="spellStart"/>
+      <w:r>
+        <w:t>chooseFit</w:t>
+      </w:r>
+      <w:proofErr w:type="spellEnd"/>
+      <w:r>
+        <w:t xml:space="preserve">, </w:t>
+      </w:r>
+      <w:proofErr w:type="spellStart"/>
+      <w:r>
+        <w:t>setRunning</w:t>
+      </w:r>
+      <w:proofErr w:type="spellEnd"/>
+      <w:r>
+        <w:br/>
+      </w:r>
+      <w:r>
+        <w:t xml:space="preserve">void </w:t>
+      </w:r>
+      <w:r>
+        <w:t>FIFO</w:t>
+      </w:r>
+      <w:r>
+        <w:t>()</w:t>
+      </w:r>
+      <w:r>
+        <w:t xml:space="preserve"> - calls </w:t>
       </w:r>
       <w:proofErr w:type="spellStart"/>
       <w:r>
@@ -1514,6 +1928,9 @@
       <w:r>
         <w:t>addPCB</w:t>
       </w:r>
+      <w:r>
+        <w:t>Fit</w:t>
+      </w:r>
       <w:proofErr w:type="spellEnd"/>
       <w:r>
         <w:t xml:space="preserve">, </w:t>
@@ -1524,10 +1941,35 @@
       </w:r>
       <w:proofErr w:type="spellEnd"/>
       <w:r>
-        <w:br/>
-      </w:r>
-      <w:r>
-        <w:t xml:space="preserve">STCF - calls </w:t>
+        <w:t xml:space="preserve">, </w:t>
+      </w:r>
+      <w:proofErr w:type="spellStart"/>
+      <w:r>
+        <w:t>chooseFit</w:t>
+      </w:r>
+      <w:proofErr w:type="spellEnd"/>
+      <w:r>
+        <w:t xml:space="preserve">, </w:t>
+      </w:r>
+      <w:proofErr w:type="spellStart"/>
+      <w:r>
+        <w:t>setRunning</w:t>
+      </w:r>
+      <w:proofErr w:type="spellEnd"/>
+      <w:r>
+        <w:br/>
+      </w:r>
+      <w:r>
+        <w:t xml:space="preserve">void </w:t>
+      </w:r>
+      <w:r>
+        <w:t>STCF</w:t>
+      </w:r>
+      <w:r>
+        <w:t>()</w:t>
+      </w:r>
+      <w:r>
+        <w:t xml:space="preserve"> - calls </w:t>
       </w:r>
       <w:proofErr w:type="spellStart"/>
       <w:r>
@@ -1541,6 +1983,9 @@
       <w:r>
         <w:t>addPCB</w:t>
       </w:r>
+      <w:r>
+        <w:t>Fit</w:t>
+      </w:r>
       <w:proofErr w:type="spellEnd"/>
       <w:r>
         <w:t xml:space="preserve">, </w:t>
@@ -1551,10 +1996,35 @@
       </w:r>
       <w:proofErr w:type="spellEnd"/>
       <w:r>
-        <w:br/>
-      </w:r>
-      <w:r>
-        <w:t xml:space="preserve">FPPS - calls </w:t>
+        <w:t xml:space="preserve">, </w:t>
+      </w:r>
+      <w:proofErr w:type="spellStart"/>
+      <w:r>
+        <w:t>chooseFit</w:t>
+      </w:r>
+      <w:proofErr w:type="spellEnd"/>
+      <w:r>
+        <w:t xml:space="preserve">, </w:t>
+      </w:r>
+      <w:proofErr w:type="spellStart"/>
+      <w:r>
+        <w:t>setRunning</w:t>
+      </w:r>
+      <w:proofErr w:type="spellEnd"/>
+      <w:r>
+        <w:br/>
+      </w:r>
+      <w:r>
+        <w:t xml:space="preserve">void </w:t>
+      </w:r>
+      <w:r>
+        <w:t>FPPS</w:t>
+      </w:r>
+      <w:r>
+        <w:t>()</w:t>
+      </w:r>
+      <w:r>
+        <w:t xml:space="preserve"> - calls </w:t>
       </w:r>
       <w:proofErr w:type="spellStart"/>
       <w:r>
@@ -1568,6 +2038,9 @@
       <w:r>
         <w:t>addPCB</w:t>
       </w:r>
+      <w:r>
+        <w:t>Fit</w:t>
+      </w:r>
       <w:proofErr w:type="spellEnd"/>
       <w:r>
         <w:t xml:space="preserve">, </w:t>
@@ -1578,10 +2051,35 @@
       </w:r>
       <w:proofErr w:type="spellEnd"/>
       <w:r>
-        <w:br/>
-      </w:r>
-      <w:r>
-        <w:t xml:space="preserve">RR - calls </w:t>
+        <w:t xml:space="preserve">, </w:t>
+      </w:r>
+      <w:proofErr w:type="spellStart"/>
+      <w:r>
+        <w:t>chooseFit</w:t>
+      </w:r>
+      <w:proofErr w:type="spellEnd"/>
+      <w:r>
+        <w:t xml:space="preserve">, </w:t>
+      </w:r>
+      <w:proofErr w:type="spellStart"/>
+      <w:r>
+        <w:t>setRunning</w:t>
+      </w:r>
+      <w:proofErr w:type="spellEnd"/>
+      <w:r>
+        <w:br/>
+      </w:r>
+      <w:r>
+        <w:t xml:space="preserve">void </w:t>
+      </w:r>
+      <w:r>
+        <w:t>RR</w:t>
+      </w:r>
+      <w:r>
+        <w:t>()</w:t>
+      </w:r>
+      <w:r>
+        <w:t xml:space="preserve"> - calls </w:t>
       </w:r>
       <w:proofErr w:type="spellStart"/>
       <w:r>
@@ -1605,10 +2103,35 @@
       </w:r>
       <w:proofErr w:type="spellEnd"/>
       <w:r>
-        <w:br/>
-      </w:r>
-      <w:r>
-        <w:t xml:space="preserve">MLFQ - calls </w:t>
+        <w:t xml:space="preserve">, </w:t>
+      </w:r>
+      <w:proofErr w:type="spellStart"/>
+      <w:r>
+        <w:t>chooseFit</w:t>
+      </w:r>
+      <w:proofErr w:type="spellEnd"/>
+      <w:r>
+        <w:t xml:space="preserve">, </w:t>
+      </w:r>
+      <w:proofErr w:type="spellStart"/>
+      <w:r>
+        <w:t>setRunning</w:t>
+      </w:r>
+      <w:proofErr w:type="spellEnd"/>
+      <w:r>
+        <w:br/>
+      </w:r>
+      <w:r>
+        <w:t xml:space="preserve">void </w:t>
+      </w:r>
+      <w:r>
+        <w:t>MLFQ</w:t>
+      </w:r>
+      <w:r>
+        <w:t>()</w:t>
+      </w:r>
+      <w:r>
+        <w:t xml:space="preserve"> - calls </w:t>
       </w:r>
       <w:proofErr w:type="spellStart"/>
       <w:r>
@@ -1635,7 +2158,16 @@
         <w:br/>
       </w:r>
       <w:r>
-        <w:t xml:space="preserve">LS - calls </w:t>
+        <w:t xml:space="preserve">void </w:t>
+      </w:r>
+      <w:r>
+        <w:t>LS</w:t>
+      </w:r>
+      <w:r>
+        <w:t>()</w:t>
+      </w:r>
+      <w:r>
+        <w:t xml:space="preserve"> - calls </w:t>
       </w:r>
       <w:proofErr w:type="spellStart"/>
       <w:r>

</xml_diff>